<commit_message>
Updated gitignore, progressed developement
</commit_message>
<xml_diff>
--- a/Documents/Szakdolgozat_Dokumentáció.docx
+++ b/Documents/Szakdolgozat_Dokumentáció.docx
@@ -244,15 +244,7 @@
         <w:tab/>
       </w:r>
       <w:r>
-        <w:t xml:space="preserve">Programtervező informatikus </w:t>
-      </w:r>
-      <w:proofErr w:type="spellStart"/>
-      <w:r>
-        <w:t>BSc</w:t>
-      </w:r>
-      <w:proofErr w:type="spellEnd"/>
-      <w:r>
-        <w:t>.</w:t>
+        <w:t>Programtervező informatikus BSc.</w:t>
       </w:r>
       <w:r>
         <w:tab/>
@@ -1625,15 +1617,7 @@
         <w:t xml:space="preserve">adott </w:t>
       </w:r>
       <w:r>
-        <w:t>(</w:t>
-      </w:r>
-      <w:proofErr w:type="spellStart"/>
-      <w:r>
-        <w:t>Calibri</w:t>
-      </w:r>
-      <w:proofErr w:type="spellEnd"/>
-      <w:r>
-        <w:t xml:space="preserve">) </w:t>
+        <w:t xml:space="preserve">(Calibri) </w:t>
       </w:r>
       <w:r>
         <w:t>és a</w:t>
@@ -1875,11 +1859,9 @@
             <w:tcW w:w="2831" w:type="dxa"/>
           </w:tcPr>
           <w:p>
-            <w:proofErr w:type="spellStart"/>
             <w:r>
               <w:t>asdf</w:t>
             </w:r>
-            <w:proofErr w:type="spellEnd"/>
           </w:p>
         </w:tc>
         <w:tc>
@@ -1983,13 +1965,28 @@
         </w:numPr>
       </w:pPr>
       <w:r>
-        <w:t xml:space="preserve">A játéknak csak és kizárólag </w:t>
-      </w:r>
-      <w:r>
-        <w:t>többjátékos módja</w:t>
-      </w:r>
-      <w:r>
-        <w:t xml:space="preserve"> lesz, éppen ezért szükséges egy (fő)menü, ahol a játékos kiválaszthatja, hogy szeretne</w:t>
+        <w:t xml:space="preserve">A játéknak csak </w:t>
+      </w:r>
+      <w:r>
+        <w:t>többjátékos mód</w:t>
+      </w:r>
+      <w:r>
+        <w:t>ot támogat.</w:t>
+      </w:r>
+      <w:r>
+        <w:t xml:space="preserve"> </w:t>
+      </w:r>
+      <w:r>
+        <w:t>S</w:t>
+      </w:r>
+      <w:r>
+        <w:t>zükséges</w:t>
+      </w:r>
+      <w:r>
+        <w:t xml:space="preserve"> tehát</w:t>
+      </w:r>
+      <w:r>
+        <w:t xml:space="preserve"> egy menü, ahol a játékos kiválaszthatja, hogy szeretne</w:t>
       </w:r>
       <w:r>
         <w:t>-e</w:t>
@@ -2033,7 +2030,10 @@
         </w:numPr>
       </w:pPr>
       <w:r>
-        <w:t xml:space="preserve">Mivel ezek a partik – a társasjátékok világához képest – viszonylag </w:t>
+        <w:t>Mivel ezek a partik – a társasjátékok világához képest –</w:t>
+      </w:r>
+      <w:r>
+        <w:t xml:space="preserve"> </w:t>
       </w:r>
       <w:r>
         <w:rPr>
@@ -2064,72 +2064,73 @@
         </w:numPr>
       </w:pPr>
       <w:r>
-        <w:t xml:space="preserve">Egy parti menetével kapcsolatban az elvárások: egy parti </w:t>
-      </w:r>
-      <w:r>
-        <w:t>körökbő</w:t>
-      </w:r>
-      <w:r>
-        <w:t>l</w:t>
-      </w:r>
-      <w:r>
-        <w:t xml:space="preserve">, ezek a körök pedig az alábbi </w:t>
-      </w:r>
-      <w:r>
-        <w:t>játékfázisokból</w:t>
-      </w:r>
-      <w:r>
-        <w:t xml:space="preserve"> állnak: </w:t>
+        <w:t xml:space="preserve">A játék létrehozása előtt minden játékosnak ki kell választania egy </w:t>
       </w:r>
       <w:r>
         <w:rPr>
           <w:b/>
           <w:bCs/>
         </w:rPr>
-        <w:t>Parancs</w:t>
-      </w:r>
-      <w:r>
-        <w:t xml:space="preserve"> (</w:t>
-      </w:r>
-      <w:proofErr w:type="spellStart"/>
-      <w:r>
-        <w:t>Command</w:t>
-      </w:r>
-      <w:proofErr w:type="spellEnd"/>
+        <w:t>paklit</w:t>
+      </w:r>
+      <w:r>
+        <w:t xml:space="preserve"> (Deck), amely tartalmazza a játék során felhasználható összes egységét.</w:t>
+      </w:r>
+    </w:p>
+    <w:p>
+      <w:pPr>
+        <w:pStyle w:val="Listaszerbekezds"/>
+        <w:numPr>
+          <w:ilvl w:val="0"/>
+          <w:numId w:val="4"/>
+        </w:numPr>
+      </w:pPr>
+      <w:r>
+        <w:t>Az egységeknek lesz mozgás értékük, amely megmondja, hogy maximum milyen messzire lehet egy egységet mozgatni. Lesz/lesznek továbbá fegyverük/fegyvereik, melyeknek a különböző értékei megmondják, hogy mekkora a hatótávolságuk, milyen eséllyel találnak be, mekkora sebzést okoznak.</w:t>
+      </w:r>
+    </w:p>
+    <w:p>
+      <w:pPr>
+        <w:pStyle w:val="Listaszerbekezds"/>
+        <w:numPr>
+          <w:ilvl w:val="0"/>
+          <w:numId w:val="4"/>
+        </w:numPr>
+      </w:pPr>
+      <w:r>
+        <w:t xml:space="preserve">Egy parti menetével kapcsolatban az elvárások: egy parti </w:t>
+      </w:r>
+      <w:r>
+        <w:t>körökbő</w:t>
+      </w:r>
+      <w:r>
+        <w:t>l</w:t>
+      </w:r>
+      <w:r>
+        <w:t>, ezek a körök pedig a</w:t>
+      </w:r>
       <w:r>
         <w:t xml:space="preserve"> </w:t>
       </w:r>
-      <w:proofErr w:type="spellStart"/>
-      <w:r>
-        <w:t>Phase</w:t>
-      </w:r>
-      <w:proofErr w:type="spellEnd"/>
-      <w:r>
-        <w:t xml:space="preserve">), </w:t>
+      <w:r>
+        <w:t>játékfázisokból</w:t>
+      </w:r>
+      <w:r>
+        <w:t xml:space="preserve"> állnak: </w:t>
       </w:r>
       <w:r>
         <w:rPr>
           <w:b/>
           <w:bCs/>
         </w:rPr>
-        <w:t>Mozgás</w:t>
+        <w:t>Parancs</w:t>
       </w:r>
       <w:r>
         <w:t xml:space="preserve"> (</w:t>
       </w:r>
-      <w:proofErr w:type="spellStart"/>
-      <w:r>
-        <w:t>Movement</w:t>
-      </w:r>
-      <w:proofErr w:type="spellEnd"/>
-      <w:r>
-        <w:t xml:space="preserve"> </w:t>
-      </w:r>
-      <w:proofErr w:type="spellStart"/>
-      <w:r>
-        <w:t>Phase</w:t>
-      </w:r>
-      <w:proofErr w:type="spellEnd"/>
+      <w:r>
+        <w:t>Command Phase</w:t>
+      </w:r>
       <w:r>
         <w:t xml:space="preserve">), </w:t>
       </w:r>
@@ -2138,52 +2139,38 @@
           <w:b/>
           <w:bCs/>
         </w:rPr>
-        <w:t>Harc</w:t>
+        <w:t>Mozgás</w:t>
       </w:r>
       <w:r>
         <w:t xml:space="preserve"> (</w:t>
       </w:r>
-      <w:proofErr w:type="spellStart"/>
-      <w:r>
-        <w:t>Fighting</w:t>
-      </w:r>
-      <w:proofErr w:type="spellEnd"/>
-      <w:r>
-        <w:t xml:space="preserve"> </w:t>
-      </w:r>
-      <w:proofErr w:type="spellStart"/>
-      <w:r>
-        <w:t>Phase</w:t>
-      </w:r>
-      <w:proofErr w:type="spellEnd"/>
-      <w:r>
-        <w:t xml:space="preserve">), illetve, amennyiben lehetséges </w:t>
+      <w:r>
+        <w:t>Movement Phase</w:t>
+      </w:r>
+      <w:r>
+        <w:t xml:space="preserve">), </w:t>
       </w:r>
       <w:r>
         <w:rPr>
           <w:b/>
           <w:bCs/>
         </w:rPr>
-        <w:t>Közelharc</w:t>
+        <w:t>Harc</w:t>
       </w:r>
       <w:r>
         <w:t xml:space="preserve"> (</w:t>
       </w:r>
-      <w:proofErr w:type="spellStart"/>
-      <w:r>
-        <w:t>Melee</w:t>
-      </w:r>
-      <w:proofErr w:type="spellEnd"/>
-      <w:r>
-        <w:t xml:space="preserve"> </w:t>
-      </w:r>
-      <w:proofErr w:type="spellStart"/>
-      <w:r>
-        <w:t>Phase</w:t>
-      </w:r>
-      <w:proofErr w:type="spellEnd"/>
-      <w:r>
-        <w:t>). Ezeket a fázisokat a játékosok egymás után – nem szimultán módon – fogják végrehajtani.</w:t>
+      <w:r>
+        <w:t>Fighting Phase</w:t>
+      </w:r>
+      <w:r>
+        <w:t>)</w:t>
+      </w:r>
+      <w:r>
+        <w:t xml:space="preserve">. </w:t>
+      </w:r>
+      <w:r>
+        <w:t>Ezeket a fázisokat a játékosok egymás után – nem szimultán módon – fogják végrehajtani.</w:t>
       </w:r>
     </w:p>
     <w:p>
@@ -2211,9 +2198,14 @@
         <w:t>A</w:t>
       </w:r>
       <w:r>
-        <w:t xml:space="preserve"> játékosok kapnak 1-1 „</w:t>
-      </w:r>
-      <w:proofErr w:type="spellStart"/>
+        <w:t xml:space="preserve"> játékosok </w:t>
+      </w:r>
+      <w:r>
+        <w:t xml:space="preserve">minden kör elején </w:t>
+      </w:r>
+      <w:r>
+        <w:t>„</w:t>
+      </w:r>
       <w:r>
         <w:rPr>
           <w:i/>
@@ -2221,12 +2213,23 @@
         </w:rPr>
         <w:t>Command</w:t>
       </w:r>
-      <w:proofErr w:type="spellEnd"/>
       <w:r>
         <w:t xml:space="preserve">” </w:t>
       </w:r>
       <w:r>
-        <w:t>Pontot</w:t>
+        <w:t>p</w:t>
+      </w:r>
+      <w:r>
+        <w:t>onto</w:t>
+      </w:r>
+      <w:r>
+        <w:t>(ka)</w:t>
+      </w:r>
+      <w:r>
+        <w:t>t</w:t>
+      </w:r>
+      <w:r>
+        <w:t xml:space="preserve"> kapnak</w:t>
       </w:r>
       <w:r>
         <w:t xml:space="preserve">, </w:t>
@@ -2260,13 +2263,7 @@
         <w:t xml:space="preserve"> </w:t>
       </w:r>
       <w:r>
-        <w:t>A</w:t>
-      </w:r>
-      <w:r>
-        <w:t>z egyes egységek mozgatása</w:t>
-      </w:r>
-      <w:r>
-        <w:t>. A távolság a különböző egységekbe lesz beépítve.</w:t>
+        <w:t>A játékosok ekkor mozgathatják az egységeiket.</w:t>
       </w:r>
     </w:p>
     <w:p>
@@ -2282,7 +2279,7 @@
           <w:b/>
           <w:bCs/>
         </w:rPr>
-        <w:t>(Közel)Harci fázis</w:t>
+        <w:t>Harci fázis</w:t>
       </w:r>
       <w:r>
         <w:t>:</w:t>
@@ -2291,30 +2288,7 @@
         <w:t xml:space="preserve"> </w:t>
       </w:r>
       <w:r>
-        <w:t xml:space="preserve">A játékos eldöntheti, hogy melyik egységével melyik ellenfelet/ellenfeleket szeretné megtámadni. Figyelembe kell venni a támadások kódba égetett </w:t>
-      </w:r>
-      <w:r>
-        <w:rPr>
-          <w:rStyle w:val="Kiemels2"/>
-          <w:b w:val="0"/>
-          <w:bCs w:val="0"/>
-          <w:i/>
-          <w:iCs/>
-        </w:rPr>
-        <w:t>hatótávját</w:t>
-      </w:r>
-      <w:r>
-        <w:t xml:space="preserve">, majd </w:t>
-      </w:r>
-      <w:r>
-        <w:rPr>
-          <w:i/>
-          <w:iCs/>
-        </w:rPr>
-        <w:t>kockadobással</w:t>
-      </w:r>
-      <w:r>
-        <w:t xml:space="preserve"> eldönti a játék, hogy a támadás sikeres-e/mennyi sebzést fog bevinni.</w:t>
+        <w:t>A játékos eldöntheti, hogy melyik egységével melyik ellenfelet/ellenfeleket szeretné megtámadni.</w:t>
       </w:r>
     </w:p>
     <w:p>
@@ -2326,75 +2300,53 @@
         </w:numPr>
       </w:pPr>
       <w:r>
-        <w:t xml:space="preserve">A játékosok segítése érdekében amikor kiválasztunk egy egységet, megjelenítjük annak az </w:t>
+        <w:t xml:space="preserve">Egy </w:t>
+      </w:r>
+      <w:r>
+        <w:t xml:space="preserve">partinak akkor lesz </w:t>
+      </w:r>
+      <w:r>
+        <w:rPr>
+          <w:b/>
+          <w:bCs/>
+        </w:rPr>
+        <w:t>vége</w:t>
+      </w:r>
+      <w:r>
+        <w:t xml:space="preserve">, ha az egyik játékos egységei </w:t>
       </w:r>
       <w:r>
         <w:rPr>
           <w:i/>
           <w:iCs/>
         </w:rPr>
-        <w:t>információs kártyáját</w:t>
-      </w:r>
-      <w:r>
-        <w:t>, mely leírja az egység különböző statisztikáit.</w:t>
+        <w:t>elfogynak</w:t>
+      </w:r>
+      <w:r>
+        <w:t xml:space="preserve">, és </w:t>
+      </w:r>
+      <w:r>
+        <w:t>nem is tud lehelyezni újakat</w:t>
+      </w:r>
+      <w:r>
+        <w:t xml:space="preserve">, vagy ha egy játékos elég ideig </w:t>
+      </w:r>
+      <w:r>
+        <w:rPr>
+          <w:i/>
+          <w:iCs/>
+        </w:rPr>
+        <w:t xml:space="preserve">birtokolta </w:t>
+      </w:r>
+      <w:r>
+        <w:t>a pályán elhelyezett pontok többségét</w:t>
+      </w:r>
+      <w:r>
+        <w:t xml:space="preserve"> / közül mindent.</w:t>
       </w:r>
     </w:p>
     <w:p>
       <w:pPr>
-        <w:pStyle w:val="Listaszerbekezds"/>
-        <w:numPr>
-          <w:ilvl w:val="0"/>
-          <w:numId w:val="4"/>
-        </w:numPr>
-      </w:pPr>
-      <w:r>
-        <w:t xml:space="preserve">Egy </w:t>
-      </w:r>
-      <w:r>
-        <w:t xml:space="preserve">partinak akkor lesz </w:t>
-      </w:r>
-      <w:r>
-        <w:rPr>
-          <w:b/>
-          <w:bCs/>
-        </w:rPr>
-        <w:t>vége</w:t>
-      </w:r>
-      <w:r>
-        <w:t xml:space="preserve">, ha az egyik játékos egységei </w:t>
-      </w:r>
-      <w:r>
-        <w:rPr>
-          <w:i/>
-          <w:iCs/>
-        </w:rPr>
-        <w:t>elfogynak</w:t>
-      </w:r>
-      <w:r>
-        <w:t xml:space="preserve">, és </w:t>
-      </w:r>
-      <w:r>
-        <w:t>nem is tud lehelyezni újakat</w:t>
-      </w:r>
-      <w:r>
-        <w:t xml:space="preserve">, vagy ha egy játékos elég ideig </w:t>
-      </w:r>
-      <w:r>
-        <w:rPr>
-          <w:i/>
-          <w:iCs/>
-        </w:rPr>
-        <w:t xml:space="preserve">birtokolta </w:t>
-      </w:r>
-      <w:r>
-        <w:t>a pályán elhelyezett pontok többségét</w:t>
-      </w:r>
-      <w:r>
-        <w:t xml:space="preserve"> / közül mindent.</w:t>
-      </w:r>
-    </w:p>
-    <w:p>
-      <w:pPr>
         <w:pStyle w:val="Idzet"/>
       </w:pPr>
       <w:r>
@@ -2404,15 +2356,7 @@
         <w:t xml:space="preserve"> / megvalósítása</w:t>
       </w:r>
       <w:r>
-        <w:t xml:space="preserve"> még a fejlesztés során változhat, ha a tesztek végeredménye nem kielégítő játékélmény szempontjából. (Ilyenek például az 1-1 </w:t>
-      </w:r>
-      <w:proofErr w:type="spellStart"/>
-      <w:r>
-        <w:t>Command</w:t>
-      </w:r>
-      <w:proofErr w:type="spellEnd"/>
-      <w:r>
-        <w:t xml:space="preserve"> Pont a körök elején)</w:t>
+        <w:t xml:space="preserve"> még a fejlesztés során változhat, ha a tesztek végeredménye nem kielégítő játékélmény szempontjából.</w:t>
       </w:r>
     </w:p>
     <w:p/>
@@ -2909,203 +2853,194 @@
         </w:drawing>
       </w:r>
       <w:r>
-        <w:t xml:space="preserve">Az alkalmazást a(z) </w:t>
-      </w:r>
-      <w:proofErr w:type="spellStart"/>
+        <w:t xml:space="preserve">Az alkalmazás a(z) </w:t>
+      </w:r>
       <w:r>
         <w:rPr>
           <w:b/>
           <w:bCs/>
         </w:rPr>
-        <w:t>Unity</w:t>
-      </w:r>
-      <w:proofErr w:type="spellEnd"/>
+        <w:t xml:space="preserve">Unity játékmotor </w:t>
+      </w:r>
+      <w:r>
+        <w:t xml:space="preserve">segítségével </w:t>
+      </w:r>
+      <w:r>
+        <w:t>készült</w:t>
+      </w:r>
+      <w:r>
+        <w:t>. Architekturális felépítés</w:t>
+      </w:r>
+      <w:r>
+        <w:t>e</w:t>
+      </w:r>
+      <w:r>
+        <w:t xml:space="preserve"> tekintve a</w:t>
+      </w:r>
+      <w:r>
+        <w:t>z</w:t>
+      </w:r>
+      <w:r>
+        <w:t xml:space="preserve"> </w:t>
+      </w:r>
+      <w:r>
+        <w:rPr>
+          <w:rStyle w:val="Kiemels2"/>
+        </w:rPr>
+        <w:t>MVC</w:t>
+      </w:r>
+      <w:r>
+        <w:t xml:space="preserve"> (</w:t>
+      </w:r>
+      <w:r>
+        <w:rPr>
+          <w:rStyle w:val="Finomkiemels"/>
+        </w:rPr>
+        <w:t>Model-</w:t>
+      </w:r>
+      <w:r>
+        <w:rPr>
+          <w:rStyle w:val="Finomkiemels"/>
+        </w:rPr>
+        <w:t>View-</w:t>
+      </w:r>
+      <w:r>
+        <w:rPr>
+          <w:rStyle w:val="Finomkiemels"/>
+        </w:rPr>
+        <w:t>Controller</w:t>
+      </w:r>
+      <w:r>
+        <w:t xml:space="preserve">) architektúrában lesz implementálva. A </w:t>
+      </w:r>
       <w:r>
         <w:rPr>
           <w:b/>
           <w:bCs/>
         </w:rPr>
-        <w:t xml:space="preserve"> játékmotor </w:t>
-      </w:r>
-      <w:r>
-        <w:t xml:space="preserve">segítségével fogom megvalósítani. </w:t>
-      </w:r>
-      <w:proofErr w:type="spellStart"/>
-      <w:r>
-        <w:t>Architekturális</w:t>
-      </w:r>
-      <w:proofErr w:type="spellEnd"/>
-      <w:r>
-        <w:t xml:space="preserve"> felépítését tekintve a program az </w:t>
-      </w:r>
-      <w:r>
-        <w:rPr>
-          <w:rStyle w:val="Kiemels2"/>
-        </w:rPr>
-        <w:t>MVC</w:t>
-      </w:r>
-      <w:r>
-        <w:t xml:space="preserve"> (</w:t>
-      </w:r>
-      <w:proofErr w:type="spellStart"/>
-      <w:r>
-        <w:rPr>
-          <w:rStyle w:val="Finomkiemels"/>
-        </w:rPr>
-        <w:t>Model-</w:t>
-      </w:r>
-      <w:r>
-        <w:rPr>
-          <w:rStyle w:val="Finomkiemels"/>
-        </w:rPr>
-        <w:t>View-</w:t>
-      </w:r>
-      <w:r>
-        <w:rPr>
-          <w:rStyle w:val="Finomkiemels"/>
-        </w:rPr>
-        <w:t>Controller</w:t>
-      </w:r>
-      <w:proofErr w:type="spellEnd"/>
-      <w:r>
-        <w:t xml:space="preserve">) architektúrában lesz implementálva. A </w:t>
+        <w:t>Nézet</w:t>
+      </w:r>
+      <w:r>
+        <w:t xml:space="preserve"> rétegbe </w:t>
+      </w:r>
+      <w:r>
+        <w:t>tartoznak</w:t>
+      </w:r>
+      <w:r>
+        <w:t xml:space="preserve"> a </w:t>
+      </w:r>
+      <w:r>
+        <w:t>Jelenet</w:t>
+      </w:r>
+      <w:r>
+        <w:t>ek (</w:t>
+      </w:r>
+      <w:r>
+        <w:rPr>
+          <w:i/>
+          <w:iCs/>
+        </w:rPr>
+        <w:t>Scene</w:t>
+      </w:r>
+      <w:r>
+        <w:t xml:space="preserve">), </w:t>
+      </w:r>
+      <w:r>
+        <w:t xml:space="preserve">és ez fogja fogadni az inputokat. A </w:t>
       </w:r>
       <w:r>
         <w:rPr>
           <w:b/>
           <w:bCs/>
         </w:rPr>
+        <w:t>Vezérlő</w:t>
+      </w:r>
+      <w:r>
+        <w:rPr>
+          <w:rStyle w:val="Erskiemels"/>
+        </w:rPr>
+        <w:t xml:space="preserve"> </w:t>
+      </w:r>
+      <w:r>
+        <w:t>réteg</w:t>
+      </w:r>
+      <w:r>
+        <w:t xml:space="preserve"> </w:t>
+      </w:r>
+      <w:r>
+        <w:t>felel</w:t>
+      </w:r>
+      <w:r>
+        <w:t xml:space="preserve"> a játék vezérléséért. A </w:t>
+      </w:r>
+      <w:r>
         <w:t>Nézet</w:t>
       </w:r>
       <w:r>
-        <w:t xml:space="preserve"> rétegbe fognak tartozni a </w:t>
-      </w:r>
-      <w:r>
-        <w:t>Jelenet</w:t>
-      </w:r>
-      <w:r>
-        <w:t>ek (</w:t>
-      </w:r>
-      <w:proofErr w:type="spellStart"/>
+        <w:t xml:space="preserve"> továbbítja neki a kapott </w:t>
+      </w:r>
+      <w:r>
+        <w:t>inputokat</w:t>
+      </w:r>
+      <w:r>
+        <w:t xml:space="preserve">, és ezek alapján </w:t>
+      </w:r>
+      <w:r>
+        <w:t>vezérli</w:t>
+      </w:r>
       <w:r>
         <w:rPr>
           <w:i/>
           <w:iCs/>
         </w:rPr>
-        <w:t>Scene</w:t>
-      </w:r>
-      <w:proofErr w:type="spellEnd"/>
-      <w:r>
-        <w:t xml:space="preserve">), </w:t>
-      </w:r>
-      <w:r>
-        <w:t xml:space="preserve">és ez fogja fogadni az inputokat. A </w:t>
+        <w:t xml:space="preserve"> a </w:t>
+      </w:r>
+      <w:r>
+        <w:t>Model</w:t>
+      </w:r>
+      <w:r>
+        <w:rPr>
+          <w:i/>
+          <w:iCs/>
+        </w:rPr>
+        <w:t>-t</w:t>
+      </w:r>
+      <w:r>
+        <w:t xml:space="preserve">, </w:t>
+      </w:r>
+      <w:r>
+        <w:t>frissít</w:t>
+      </w:r>
+      <w:r>
+        <w:t>i</w:t>
+      </w:r>
+      <w:r>
+        <w:t xml:space="preserve"> a </w:t>
+      </w:r>
+      <w:r>
+        <w:t>Nézete</w:t>
+      </w:r>
+      <w:r>
+        <w:t>t</w:t>
+      </w:r>
+      <w:r>
+        <w:t xml:space="preserve">. A </w:t>
       </w:r>
       <w:r>
         <w:rPr>
           <w:b/>
           <w:bCs/>
         </w:rPr>
-        <w:t>Vezérlő</w:t>
-      </w:r>
-      <w:r>
-        <w:rPr>
-          <w:rStyle w:val="Erskiemels"/>
-        </w:rPr>
-        <w:t xml:space="preserve"> </w:t>
-      </w:r>
-      <w:r>
-        <w:t>réteg</w:t>
-      </w:r>
-      <w:r>
-        <w:t xml:space="preserve"> fog felelni a játék vezérléséért. A </w:t>
-      </w:r>
-      <w:r>
-        <w:t>Nézet</w:t>
-      </w:r>
-      <w:r>
-        <w:t xml:space="preserve"> továbbítja neki a kapott </w:t>
-      </w:r>
-      <w:r>
-        <w:t>inputokat</w:t>
-      </w:r>
-      <w:r>
-        <w:t xml:space="preserve">, és ezek alapján </w:t>
-      </w:r>
-      <w:r>
-        <w:rPr>
-          <w:i/>
-          <w:iCs/>
-        </w:rPr>
-        <w:t xml:space="preserve">vezérli a </w:t>
-      </w:r>
-      <w:proofErr w:type="spellStart"/>
-      <w:r>
-        <w:rPr>
-          <w:i/>
-          <w:iCs/>
-        </w:rPr>
         <w:t>Model</w:t>
       </w:r>
-      <w:proofErr w:type="spellEnd"/>
-      <w:r>
-        <w:rPr>
-          <w:i/>
-          <w:iCs/>
-        </w:rPr>
-        <w:t>-t</w:t>
-      </w:r>
-      <w:r>
-        <w:t xml:space="preserve">, esetleg néhány speciális esetben </w:t>
-      </w:r>
-      <w:r>
-        <w:t>direkt</w:t>
-      </w:r>
-      <w:r>
-        <w:rPr>
-          <w:b/>
-          <w:bCs/>
-        </w:rPr>
-        <w:t xml:space="preserve"> </w:t>
-      </w:r>
-      <w:r>
-        <w:t xml:space="preserve">fogja </w:t>
-      </w:r>
-      <w:r>
-        <w:rPr>
-          <w:i/>
-          <w:iCs/>
-        </w:rPr>
-        <w:t xml:space="preserve">frissíteni a </w:t>
-      </w:r>
-      <w:r>
-        <w:rPr>
-          <w:i/>
-          <w:iCs/>
-        </w:rPr>
-        <w:t>Nézete</w:t>
-      </w:r>
-      <w:r>
-        <w:rPr>
-          <w:i/>
-          <w:iCs/>
-        </w:rPr>
-        <w:t>t</w:t>
-      </w:r>
-      <w:r>
-        <w:t xml:space="preserve">. A </w:t>
-      </w:r>
-      <w:proofErr w:type="spellStart"/>
-      <w:r>
-        <w:rPr>
-          <w:b/>
-          <w:bCs/>
-        </w:rPr>
-        <w:t>Model</w:t>
-      </w:r>
-      <w:proofErr w:type="spellEnd"/>
-      <w:r>
-        <w:t xml:space="preserve"> fogja tartalmazni a játék fő logikáját.</w:t>
+      <w:r>
+        <w:t xml:space="preserve"> fogja tartalmazni a játék</w:t>
+      </w:r>
+      <w:r>
+        <w:t>menet</w:t>
+      </w:r>
+      <w:r>
+        <w:t xml:space="preserve"> fő logikáját.</w:t>
       </w:r>
     </w:p>
     <w:p/>
@@ -3115,50 +3050,39 @@
       </w:pPr>
       <w:bookmarkStart w:id="9" w:name="_Toc186028466"/>
       <w:r>
-        <w:t xml:space="preserve">Architektúra </w:t>
-      </w:r>
-      <w:proofErr w:type="spellStart"/>
-      <w:r>
-        <w:t>rétegei</w:t>
+        <w:t>Architektúra rétegei</w:t>
       </w:r>
       <w:bookmarkEnd w:id="9"/>
-      <w:proofErr w:type="spellEnd"/>
     </w:p>
     <w:p>
       <w:pPr>
         <w:pStyle w:val="Cmsor3"/>
       </w:pPr>
       <w:bookmarkStart w:id="10" w:name="_Toc186028467"/>
-      <w:proofErr w:type="spellStart"/>
       <w:r>
         <w:t>View</w:t>
       </w:r>
       <w:bookmarkEnd w:id="10"/>
-      <w:proofErr w:type="spellEnd"/>
     </w:p>
     <w:p>
       <w:pPr>
         <w:pStyle w:val="Cmsor3"/>
       </w:pPr>
       <w:bookmarkStart w:id="11" w:name="_Toc186028468"/>
-      <w:proofErr w:type="spellStart"/>
       <w:r>
         <w:t>Model</w:t>
       </w:r>
       <w:bookmarkEnd w:id="11"/>
-      <w:proofErr w:type="spellEnd"/>
     </w:p>
     <w:p>
       <w:pPr>
         <w:pStyle w:val="Cmsor3"/>
       </w:pPr>
       <w:bookmarkStart w:id="12" w:name="_Toc186028469"/>
-      <w:proofErr w:type="spellStart"/>
       <w:r>
         <w:t>Controller</w:t>
       </w:r>
       <w:bookmarkEnd w:id="12"/>
-      <w:proofErr w:type="spellEnd"/>
       <w:r>
         <w:br w:type="page"/>
       </w:r>
@@ -5869,16 +5793,16 @@
 </file>
 
 <file path=customXml/item1.xml><?xml version="1.0" encoding="utf-8"?>
+<b:Sources xmlns:b="http://schemas.openxmlformats.org/officeDocument/2006/bibliography" xmlns="http://schemas.openxmlformats.org/officeDocument/2006/bibliography" SelectedStyle="\APASixthEditionOfficeOnline.xsl" StyleName="APA" Version="6"/>
+</file>
+
+<file path=customXml/item2.xml><?xml version="1.0" encoding="utf-8"?>
 <?mso-contentType ?>
 <FormTemplates xmlns="http://schemas.microsoft.com/sharepoint/v3/contenttype/forms">
   <Display>DocumentLibraryForm</Display>
   <Edit>DocumentLibraryForm</Edit>
   <New>DocumentLibraryForm</New>
 </FormTemplates>
-</file>
-
-<file path=customXml/item2.xml><?xml version="1.0" encoding="utf-8"?>
-<b:Sources xmlns:b="http://schemas.openxmlformats.org/officeDocument/2006/bibliography" xmlns="http://schemas.openxmlformats.org/officeDocument/2006/bibliography" SelectedStyle="\APASixthEditionOfficeOnline.xsl" StyleName="APA" Version="6"/>
 </file>
 
 <file path=customXml/item3.xml><?xml version="1.0" encoding="utf-8"?>
@@ -6040,17 +5964,17 @@
 </file>
 
 <file path=customXml/itemProps1.xml><?xml version="1.0" encoding="utf-8"?>
-<ds:datastoreItem xmlns:ds="http://schemas.openxmlformats.org/officeDocument/2006/customXml" ds:itemID="{79D0F40F-646A-4DBF-9119-0FC598DFBBBB}">
+<ds:datastoreItem xmlns:ds="http://schemas.openxmlformats.org/officeDocument/2006/customXml" ds:itemID="{E9F6CDE2-636C-4043-AFFC-7CB0CE5DF55A}">
   <ds:schemaRefs>
-    <ds:schemaRef ds:uri="http://schemas.microsoft.com/sharepoint/v3/contenttype/forms"/>
+    <ds:schemaRef ds:uri="http://schemas.openxmlformats.org/officeDocument/2006/bibliography"/>
   </ds:schemaRefs>
 </ds:datastoreItem>
 </file>
 
 <file path=customXml/itemProps2.xml><?xml version="1.0" encoding="utf-8"?>
-<ds:datastoreItem xmlns:ds="http://schemas.openxmlformats.org/officeDocument/2006/customXml" ds:itemID="{E9F6CDE2-636C-4043-AFFC-7CB0CE5DF55A}">
+<ds:datastoreItem xmlns:ds="http://schemas.openxmlformats.org/officeDocument/2006/customXml" ds:itemID="{79D0F40F-646A-4DBF-9119-0FC598DFBBBB}">
   <ds:schemaRefs>
-    <ds:schemaRef ds:uri="http://schemas.openxmlformats.org/officeDocument/2006/bibliography"/>
+    <ds:schemaRef ds:uri="http://schemas.microsoft.com/sharepoint/v3/contenttype/forms"/>
   </ds:schemaRefs>
 </ds:datastoreItem>
 </file>

</xml_diff>